<commit_message>
Design and Backed Done
</commit_message>
<xml_diff>
--- a/wheeloffortune/docs/Stand-Up.docx
+++ b/wheeloffortune/docs/Stand-Up.docx
@@ -103,6 +103,88 @@
           <w:lang w:val="en-US"/>
         </w:rPr>
         <w:t>For this day I’ve worked on design and main features of the project, and it took 2:30 hours from me to complete it</w:t>
+      </w:r>
+    </w:p>
+    <w:p>
+      <w:pPr>
+        <w:rPr>
+          <w:sz w:val="24"/>
+          <w:szCs w:val="24"/>
+          <w:lang w:val="en-US"/>
+        </w:rPr>
+      </w:pPr>
+    </w:p>
+    <w:p>
+      <w:pPr>
+        <w:rPr>
+          <w:sz w:val="24"/>
+          <w:szCs w:val="24"/>
+          <w:lang w:val="en-US"/>
+        </w:rPr>
+      </w:pPr>
+      <w:r>
+        <w:rPr>
+          <w:b/>
+          <w:bCs/>
+          <w:sz w:val="24"/>
+          <w:szCs w:val="24"/>
+          <w:lang w:val="en-US"/>
+        </w:rPr>
+        <w:t xml:space="preserve">Date: </w:t>
+      </w:r>
+      <w:r>
+        <w:rPr>
+          <w:sz w:val="24"/>
+          <w:szCs w:val="24"/>
+          <w:lang w:val="en-US"/>
+        </w:rPr>
+        <w:t>11-11-2021 – 2 hours.</w:t>
+      </w:r>
+    </w:p>
+    <w:p>
+      <w:pPr>
+        <w:rPr>
+          <w:sz w:val="24"/>
+          <w:szCs w:val="24"/>
+          <w:lang w:val="en-US"/>
+        </w:rPr>
+      </w:pPr>
+      <w:r>
+        <w:rPr>
+          <w:b/>
+          <w:bCs/>
+          <w:sz w:val="24"/>
+          <w:szCs w:val="24"/>
+          <w:lang w:val="en-US"/>
+        </w:rPr>
+        <w:t xml:space="preserve">TODO: </w:t>
+      </w:r>
+      <w:r>
+        <w:rPr>
+          <w:sz w:val="24"/>
+          <w:szCs w:val="24"/>
+          <w:lang w:val="en-US"/>
+        </w:rPr>
+        <w:t>Finish the design part and working on backend features.</w:t>
+      </w:r>
+    </w:p>
+    <w:p>
+      <w:pPr>
+        <w:rPr>
+          <w:sz w:val="24"/>
+          <w:szCs w:val="24"/>
+          <w:lang w:val="en-US"/>
+        </w:rPr>
+      </w:pPr>
+      <w:r>
+        <w:rPr>
+          <w:b/>
+          <w:bCs/>
+          <w:sz w:val="24"/>
+          <w:szCs w:val="24"/>
+          <w:lang w:val="en-US"/>
+        </w:rPr>
+        <w:t xml:space="preserve">Summary: </w:t>
       </w:r>
     </w:p>
     <w:p>

</xml_diff>

<commit_message>
Made the last touches and made the documentation.
</commit_message>
<xml_diff>
--- a/wheeloffortune/docs/Stand-Up.docx
+++ b/wheeloffortune/docs/Stand-Up.docx
@@ -228,7 +228,25 @@
           <w:szCs w:val="24"/>
           <w:lang w:val="en-US"/>
         </w:rPr>
-        <w:t xml:space="preserve"> and I’ve finished it for now, and I worked on backend and sqflite to make history screen</w:t>
+        <w:t xml:space="preserve"> and I’ve finished it for now, and I worked on backend and </w:t>
+      </w:r>
+      <w:proofErr w:type="spellStart"/>
+      <w:r>
+        <w:rPr>
+          <w:sz w:val="24"/>
+          <w:szCs w:val="24"/>
+          <w:lang w:val="en-US"/>
+        </w:rPr>
+        <w:t>sqflite</w:t>
+      </w:r>
+      <w:proofErr w:type="spellEnd"/>
+      <w:r>
+        <w:rPr>
+          <w:sz w:val="24"/>
+          <w:szCs w:val="24"/>
+          <w:lang w:val="en-US"/>
+        </w:rPr>
+        <w:t xml:space="preserve"> to make history screen</w:t>
       </w:r>
       <w:r>
         <w:rPr>
@@ -350,7 +368,115 @@
           <w:szCs w:val="24"/>
           <w:lang w:val="en-US" w:bidi="ar-SY"/>
         </w:rPr>
-        <w:t>Today I’ve completed the WinHistoryCard and that will show cards as a history instead of text.</w:t>
+        <w:t xml:space="preserve">Today I’ve completed the </w:t>
+      </w:r>
+      <w:proofErr w:type="spellStart"/>
+      <w:r>
+        <w:rPr>
+          <w:sz w:val="24"/>
+          <w:szCs w:val="24"/>
+          <w:lang w:val="en-US" w:bidi="ar-SY"/>
+        </w:rPr>
+        <w:t>WinHistoryCard</w:t>
+      </w:r>
+      <w:proofErr w:type="spellEnd"/>
+      <w:r>
+        <w:rPr>
+          <w:sz w:val="24"/>
+          <w:szCs w:val="24"/>
+          <w:lang w:val="en-US" w:bidi="ar-SY"/>
+        </w:rPr>
+        <w:t xml:space="preserve"> and that will show cards as a history instead of text.</w:t>
+      </w:r>
+    </w:p>
+    <w:p>
+      <w:pPr>
+        <w:rPr>
+          <w:sz w:val="24"/>
+          <w:szCs w:val="24"/>
+          <w:lang w:val="en-US"/>
+        </w:rPr>
+      </w:pPr>
+    </w:p>
+    <w:p>
+      <w:pPr>
+        <w:rPr>
+          <w:sz w:val="24"/>
+          <w:szCs w:val="24"/>
+          <w:lang w:val="en-US"/>
+        </w:rPr>
+      </w:pPr>
+      <w:r>
+        <w:rPr>
+          <w:b/>
+          <w:bCs/>
+          <w:sz w:val="24"/>
+          <w:szCs w:val="24"/>
+          <w:lang w:val="en-US"/>
+        </w:rPr>
+        <w:t xml:space="preserve">Date: </w:t>
+      </w:r>
+      <w:r>
+        <w:rPr>
+          <w:sz w:val="24"/>
+          <w:szCs w:val="24"/>
+          <w:lang w:val="en-US"/>
+        </w:rPr>
+        <w:t>13-11-2021 – 5 hours.</w:t>
+      </w:r>
+    </w:p>
+    <w:p>
+      <w:pPr>
+        <w:rPr>
+          <w:sz w:val="24"/>
+          <w:szCs w:val="24"/>
+          <w:lang w:val="en-US"/>
+        </w:rPr>
+      </w:pPr>
+      <w:r>
+        <w:rPr>
+          <w:b/>
+          <w:bCs/>
+          <w:sz w:val="24"/>
+          <w:szCs w:val="24"/>
+          <w:lang w:val="en-US"/>
+        </w:rPr>
+        <w:t xml:space="preserve">TODO: </w:t>
+      </w:r>
+      <w:r>
+        <w:rPr>
+          <w:sz w:val="24"/>
+          <w:szCs w:val="24"/>
+          <w:lang w:val="en-US"/>
+        </w:rPr>
+        <w:t>Complete the project and write documentation.</w:t>
+      </w:r>
+    </w:p>
+    <w:p>
+      <w:pPr>
+        <w:rPr>
+          <w:sz w:val="24"/>
+          <w:szCs w:val="24"/>
+          <w:lang w:val="en-US"/>
+        </w:rPr>
+      </w:pPr>
+      <w:r>
+        <w:rPr>
+          <w:b/>
+          <w:bCs/>
+          <w:sz w:val="24"/>
+          <w:szCs w:val="24"/>
+          <w:lang w:val="en-US"/>
+        </w:rPr>
+        <w:t xml:space="preserve">Summary: </w:t>
+      </w:r>
+      <w:r>
+        <w:rPr>
+          <w:sz w:val="24"/>
+          <w:szCs w:val="24"/>
+          <w:lang w:val="en-US"/>
+        </w:rPr>
+        <w:t>Today I’ve finished the project and wrote the documentation.</w:t>
       </w:r>
     </w:p>
     <w:p>

</xml_diff>